<commit_message>
Removed table from the top of page 1 on DOCX template
</commit_message>
<xml_diff>
--- a/templates/generic_cv_template.docx
+++ b/templates/generic_cv_template.docx
@@ -6,12 +6,9 @@
       <w:pPr>
         <w:pStyle w:val="Normal"/>
         <w:suppressLineNumbers w:val="0"/>
-        <w:bidi w:val="0"/>
         <w:spacing w:before="0" w:beforeAutospacing="off" w:after="0" w:afterAutospacing="off" w:line="259" w:lineRule="auto"/>
         <w:ind w:left="0" w:right="0"/>
         <w:jc w:val="center"/>
-      </w:pPr>
-      <w:r>
         <w:rPr>
           <w:rFonts w:ascii="Calibri" w:hAnsi="Calibri" w:cs="Calibri"/>
           <w:b w:val="1"/>
@@ -19,163 +16,162 @@
           <w:sz w:val="28"/>
           <w:szCs w:val="28"/>
         </w:rPr>
-        <w:t>{{ applicant_name }}</w:t>
-      </w:r>
-    </w:p>
-    <w:tbl>
-      <w:tblPr>
-        <w:tblStyle w:val="TableGrid"/>
-        <w:tblW w:w="0" w:type="auto"/>
-        <w:tblBorders>
-          <w:top w:val="none" w:color="000000" w:themeColor="text1" w:sz="2"/>
-          <w:left w:val="none" w:color="000000" w:themeColor="text1" w:sz="2"/>
-          <w:bottom w:val="single" w:color="000000" w:themeColor="text1" w:sz="2"/>
-          <w:right w:val="none" w:color="000000" w:themeColor="text1" w:sz="2"/>
-          <w:insideH w:val="none" w:color="000000" w:themeColor="text1" w:sz="2"/>
-          <w:insideV w:val="none" w:color="000000" w:themeColor="text1" w:sz="2"/>
-        </w:tblBorders>
-        <w:tblLayout w:type="fixed"/>
-        <w:tblLook w:val="06A0" w:firstRow="1" w:lastRow="0" w:firstColumn="1" w:lastColumn="0" w:noHBand="1" w:noVBand="1"/>
-      </w:tblPr>
-      <w:tblGrid>
-        <w:gridCol w:w="5108"/>
-        <w:gridCol w:w="5108"/>
-      </w:tblGrid>
-      <w:tr>
-        <w:trPr>
-          <w:trHeight w:val="300"/>
-        </w:trPr>
-        <w:tc>
-          <w:tcPr>
-            <w:tcW w:w="5108" w:type="dxa"/>
-            <w:tcMar/>
-          </w:tcPr>
-          <w:p>
-            <w:pPr>
-              <w:pStyle w:val="Normal"/>
-              <w:rPr>
-                <w:rFonts w:ascii="Calibri" w:hAnsi="Calibri" w:cs="Calibri"/>
-                <w:b w:val="1"/>
-                <w:bCs w:val="1"/>
-                <w:sz w:val="22"/>
-                <w:szCs w:val="22"/>
-              </w:rPr>
-            </w:pPr>
-            <w:r>
-              <w:rPr>
-                <w:rFonts w:ascii="Calibri" w:hAnsi="Calibri" w:cs="Calibri"/>
-                <w:b w:val="1"/>
-                <w:bCs w:val="1"/>
-                <w:sz w:val="22"/>
-                <w:szCs w:val="22"/>
-              </w:rPr>
-              <w:t>{{ phone_number }}</w:t>
-            </w:r>
-          </w:p>
-        </w:tc>
-        <w:tc>
-          <w:tcPr>
-            <w:tcW w:w="5108" w:type="dxa"/>
-            <w:tcMar/>
-          </w:tcPr>
-          <w:p>
-            <w:pPr>
-              <w:pStyle w:val="Normal"/>
-              <w:jc w:val="right"/>
-              <w:rPr>
-                <w:rFonts w:ascii="Calibri" w:hAnsi="Calibri" w:cs="Calibri"/>
-                <w:b w:val="1"/>
-                <w:bCs w:val="1"/>
-                <w:sz w:val="22"/>
-                <w:szCs w:val="22"/>
-              </w:rPr>
-            </w:pPr>
-            <w:r>
-              <w:rPr>
-                <w:rFonts w:ascii="Calibri" w:hAnsi="Calibri" w:cs="Calibri"/>
-                <w:b w:val="1"/>
-                <w:bCs w:val="1"/>
-                <w:sz w:val="22"/>
-                <w:szCs w:val="22"/>
-              </w:rPr>
-              <w:t>{{ email_address }}</w:t>
-            </w:r>
-          </w:p>
-        </w:tc>
-      </w:tr>
-      <w:tr>
-        <w:trPr>
-          <w:trHeight w:val="300"/>
-        </w:trPr>
-        <w:tc>
-          <w:tcPr>
-            <w:tcW w:w="5108" w:type="dxa"/>
-            <w:tcMar/>
-          </w:tcPr>
-          <w:p>
-            <w:pPr>
-              <w:pStyle w:val="Normal"/>
-              <w:rPr>
-                <w:rFonts w:ascii="Calibri" w:hAnsi="Calibri" w:cs="Calibri"/>
-                <w:b w:val="1"/>
-                <w:bCs w:val="1"/>
-                <w:sz w:val="22"/>
-                <w:szCs w:val="22"/>
-              </w:rPr>
-            </w:pPr>
-            <w:r>
-              <w:rPr>
-                <w:rFonts w:ascii="Calibri" w:hAnsi="Calibri" w:cs="Calibri"/>
-                <w:b w:val="1"/>
-                <w:bCs w:val="1"/>
-                <w:sz w:val="22"/>
-                <w:szCs w:val="22"/>
-              </w:rPr>
-              <w:t>{{ location }}</w:t>
-            </w:r>
-          </w:p>
-        </w:tc>
-        <w:tc>
-          <w:tcPr>
-            <w:tcW w:w="5108" w:type="dxa"/>
-            <w:tcMar/>
-          </w:tcPr>
-          <w:p>
-            <w:pPr>
-              <w:pStyle w:val="Normal"/>
-              <w:jc w:val="right"/>
-              <w:rPr>
-                <w:rFonts w:ascii="Calibri" w:hAnsi="Calibri" w:cs="Calibri"/>
-                <w:b w:val="1"/>
-                <w:bCs w:val="1"/>
-                <w:sz w:val="22"/>
-                <w:szCs w:val="22"/>
-              </w:rPr>
-            </w:pPr>
-            <w:r>
-              <w:rPr>
-                <w:rFonts w:ascii="Calibri" w:hAnsi="Calibri" w:cs="Calibri"/>
-                <w:b w:val="1"/>
-                <w:bCs w:val="1"/>
-                <w:sz w:val="22"/>
-                <w:szCs w:val="22"/>
-              </w:rPr>
-              <w:t>{{ website</w:t>
-            </w:r>
-            <w:r>
-              <w:rPr>
-                <w:rFonts w:ascii="Calibri" w:hAnsi="Calibri" w:cs="Calibri"/>
-                <w:b w:val="1"/>
-                <w:bCs w:val="1"/>
-                <w:sz w:val="22"/>
-                <w:szCs w:val="22"/>
-              </w:rPr>
-              <w:t xml:space="preserve"> }}</w:t>
-            </w:r>
-          </w:p>
-        </w:tc>
-      </w:tr>
-    </w:tbl>
+      </w:pPr>
+      <w:r>
+        <w:rPr>
+          <w:rFonts w:ascii="Calibri" w:hAnsi="Calibri" w:cs="Calibri"/>
+          <w:b w:val="1"/>
+          <w:bCs w:val="1"/>
+          <w:sz w:val="28"/>
+          <w:szCs w:val="28"/>
+        </w:rPr>
+        <w:t xml:space="preserve">{{ </w:t>
+      </w:r>
+      <w:r>
+        <w:rPr>
+          <w:rFonts w:ascii="Calibri" w:hAnsi="Calibri" w:cs="Calibri"/>
+          <w:b w:val="1"/>
+          <w:bCs w:val="1"/>
+          <w:sz w:val="28"/>
+          <w:szCs w:val="28"/>
+        </w:rPr>
+        <w:t>applicant_name</w:t>
+      </w:r>
+      <w:r>
+        <w:rPr>
+          <w:rFonts w:ascii="Calibri" w:hAnsi="Calibri" w:cs="Calibri"/>
+          <w:b w:val="1"/>
+          <w:bCs w:val="1"/>
+          <w:sz w:val="28"/>
+          <w:szCs w:val="28"/>
+        </w:rPr>
+        <w:t xml:space="preserve"> }}</w:t>
+      </w:r>
+    </w:p>
+    <w:p>
+      <w:pPr>
+        <w:pStyle w:val="Normal"/>
+        <w:tabs>
+          <w:tab w:val="right" w:leader="none" w:pos="10224"/>
+        </w:tabs>
+        <w:rPr>
+          <w:rFonts w:ascii="Calibri" w:hAnsi="Calibri" w:cs="Calibri"/>
+          <w:b w:val="1"/>
+          <w:bCs w:val="1"/>
+          <w:sz w:val="22"/>
+          <w:szCs w:val="22"/>
+        </w:rPr>
+      </w:pPr>
+    </w:p>
+    <w:p>
+      <w:pPr>
+        <w:pStyle w:val="Normal"/>
+        <w:tabs>
+          <w:tab w:val="right" w:leader="none" w:pos="10224"/>
+        </w:tabs>
+        <w:rPr>
+          <w:rFonts w:ascii="Calibri" w:hAnsi="Calibri" w:cs="Calibri"/>
+          <w:b w:val="1"/>
+          <w:bCs w:val="1"/>
+          <w:sz w:val="22"/>
+          <w:szCs w:val="22"/>
+        </w:rPr>
+      </w:pPr>
+      <w:r>
+        <w:rPr>
+          <w:rFonts w:ascii="Calibri" w:hAnsi="Calibri" w:cs="Calibri"/>
+          <w:b w:val="1"/>
+          <w:bCs w:val="1"/>
+          <w:sz w:val="22"/>
+          <w:szCs w:val="22"/>
+        </w:rPr>
+        <w:t xml:space="preserve">{{ </w:t>
+      </w:r>
+      <w:r>
+        <w:rPr>
+          <w:rFonts w:ascii="Calibri" w:hAnsi="Calibri" w:cs="Calibri"/>
+          <w:b w:val="1"/>
+          <w:bCs w:val="1"/>
+          <w:sz w:val="22"/>
+          <w:szCs w:val="22"/>
+        </w:rPr>
+        <w:t>phone_number</w:t>
+      </w:r>
+      <w:r>
+        <w:rPr>
+          <w:rFonts w:ascii="Calibri" w:hAnsi="Calibri" w:cs="Calibri"/>
+          <w:b w:val="1"/>
+          <w:bCs w:val="1"/>
+          <w:sz w:val="22"/>
+          <w:szCs w:val="22"/>
+        </w:rPr>
+        <w:t xml:space="preserve"> }}</w:t>
+      </w:r>
+      <w:r>
+        <w:tab/>
+      </w:r>
+      <w:r>
+        <w:rPr>
+          <w:rFonts w:ascii="Calibri" w:hAnsi="Calibri" w:cs="Calibri"/>
+          <w:b w:val="1"/>
+          <w:bCs w:val="1"/>
+          <w:sz w:val="22"/>
+          <w:szCs w:val="22"/>
+        </w:rPr>
+        <w:t>{{ email_address }}</w:t>
+      </w:r>
+    </w:p>
+    <w:p>
+      <w:pPr>
+        <w:pStyle w:val="Normal"/>
+        <w:pBdr>
+          <w:bottom w:val="single" w:color="000000" w:sz="4" w:space="4"/>
+        </w:pBdr>
+        <w:tabs>
+          <w:tab w:val="right" w:leader="none" w:pos="10224"/>
+        </w:tabs>
+        <w:rPr>
+          <w:rFonts w:ascii="Calibri" w:hAnsi="Calibri" w:cs="Calibri"/>
+          <w:b w:val="1"/>
+          <w:bCs w:val="1"/>
+          <w:sz w:val="22"/>
+          <w:szCs w:val="22"/>
+        </w:rPr>
+      </w:pPr>
+      <w:r>
+        <w:rPr>
+          <w:rFonts w:ascii="Calibri" w:hAnsi="Calibri" w:cs="Calibri"/>
+          <w:b w:val="1"/>
+          <w:bCs w:val="1"/>
+          <w:sz w:val="22"/>
+          <w:szCs w:val="22"/>
+        </w:rPr>
+        <w:t>{{ location</w:t>
+      </w:r>
+      <w:r>
+        <w:rPr>
+          <w:rFonts w:ascii="Calibri" w:hAnsi="Calibri" w:cs="Calibri"/>
+          <w:b w:val="1"/>
+          <w:bCs w:val="1"/>
+          <w:sz w:val="22"/>
+          <w:szCs w:val="22"/>
+        </w:rPr>
+        <w:t xml:space="preserve"> }}</w:t>
+      </w:r>
+      <w:r>
+        <w:tab/>
+      </w:r>
+      <w:r>
+        <w:rPr>
+          <w:rFonts w:ascii="Calibri" w:hAnsi="Calibri" w:cs="Calibri"/>
+          <w:b w:val="1"/>
+          <w:bCs w:val="1"/>
+          <w:sz w:val="22"/>
+          <w:szCs w:val="22"/>
+        </w:rPr>
+        <w:t>{{ website }}</w:t>
+      </w:r>
+    </w:p>
     <w:p>
       <w:pPr>
         <w:pStyle w:val="Normal"/>
@@ -2106,21 +2102,11 @@
     <w:p>
       <w:pPr>
         <w:pStyle w:val="Normal"/>
+        <w:ind/>
         <w:rPr>
           <w:rFonts w:ascii="Calibri" w:hAnsi="Calibri" w:cs="Calibri"/>
           <w:sz w:val="24"/>
           <w:szCs w:val="24"/>
-        </w:rPr>
-      </w:pPr>
-    </w:p>
-    <w:p>
-      <w:pPr>
-        <w:pStyle w:val="ListParagraph"/>
-        <w:ind w:left="720"/>
-        <w:rPr>
-          <w:rFonts w:ascii="Calibri" w:hAnsi="Calibri" w:cs="Calibri"/>
-          <w:sz w:val="22"/>
-          <w:szCs w:val="22"/>
         </w:rPr>
       </w:pPr>
     </w:p>

</xml_diff>